<commit_message>
Add new function to bot
</commit_message>
<xml_diff>
--- a/questionnaire.docx
+++ b/questionnaire.docx
@@ -17,6 +17,14 @@
         <w:rPr>
           <w:b/>
           <w:bCs/>
+          <w:lang w:val="ru-RU"/>
+        </w:rPr>
+        <w:t>Служба</w:t>
+      </w:r>
+      <w:r>
+        <w:rPr>
+          <w:b/>
+          <w:bCs/>
         </w:rPr>
         <w:t xml:space="preserve"> </w:t>
       </w:r>
@@ -32,7 +40,21 @@
           <w:spacing w:val="0"/>
           <w:sz w:val="28"/>
         </w:rPr>
-        <w:t>Таксі Лайт</w:t>
+        <w:t xml:space="preserve">Таксі Лайт </w:t>
+      </w:r>
+      <w:r>
+        <w:rPr>
+          <w:rFonts w:ascii="Times New Roman" w:hAnsi="Times New Roman"/>
+          <w:b/>
+          <w:bCs/>
+          <w:i w:val="false"/>
+          <w:caps w:val="false"/>
+          <w:smallCaps w:val="false"/>
+          <w:color w:val="000000"/>
+          <w:spacing w:val="0"/>
+          <w:sz w:val="28"/>
+        </w:rPr>
+        <w:t>Юа</w:t>
       </w:r>
     </w:p>
     <w:p>
@@ -45,6 +67,8 @@
         <w:rPr>
           <w:rFonts w:ascii="Times New Roman" w:hAnsi="Times New Roman"/>
           <w:b w:val="false"/>
+          <w:b w:val="false"/>
+          <w:i w:val="false"/>
           <w:i w:val="false"/>
           <w:caps w:val="false"/>
           <w:smallCaps w:val="false"/>
@@ -200,7 +224,7 @@
         </w:tblCellMar>
       </w:tblPr>
       <w:tblGrid>
-        <w:gridCol w:w="3915"/>
+        <w:gridCol w:w="3914"/>
         <w:gridCol w:w="5730"/>
       </w:tblGrid>
       <w:tr>
@@ -209,7 +233,7 @@
         </w:trPr>
         <w:tc>
           <w:tcPr>
-            <w:tcW w:w="3915" w:type="dxa"/>
+            <w:tcW w:w="3914" w:type="dxa"/>
             <w:tcBorders>
               <w:top w:val="single" w:sz="4" w:space="0" w:color="000000"/>
               <w:left w:val="single" w:sz="4" w:space="0" w:color="000000"/>
@@ -219,13 +243,15 @@
           <w:p>
             <w:pPr>
               <w:pStyle w:val="Normal"/>
-              <w:bidi w:val="0"/>
-              <w:jc w:val="left"/>
-              <w:rPr>
-                <w:rFonts w:ascii="Linux Libertine G" w:hAnsi="Linux Libertine G"/>
-                <w:b/>
-                <w:b/>
-                <w:bCs/>
+              <w:widowControl w:val="false"/>
+              <w:bidi w:val="0"/>
+              <w:jc w:val="left"/>
+              <w:rPr>
+                <w:rFonts w:ascii="Linux Libertine G" w:hAnsi="Linux Libertine G"/>
+                <w:b/>
+                <w:b/>
+                <w:bCs/>
+                <w:i w:val="false"/>
                 <w:i w:val="false"/>
                 <w:iCs w:val="false"/>
                 <w:color w:val="158466"/>
@@ -271,22 +297,28 @@
           <w:p>
             <w:pPr>
               <w:pStyle w:val="Normal"/>
-              <w:bidi w:val="0"/>
-              <w:jc w:val="left"/>
-              <w:rPr>
-                <w:b w:val="false"/>
-                <w:bCs w:val="false"/>
-                <w:i w:val="false"/>
-                <w:iCs w:val="false"/>
-                <w:sz w:val="24"/>
-                <w:szCs w:val="24"/>
-                <w:lang w:val="uk-UA"/>
-              </w:rPr>
-            </w:pPr>
-            <w:r>
-              <w:rPr>
-                <w:bCs w:val="false"/>
-                <w:iCs w:val="false"/>
+              <w:widowControl w:val="false"/>
+              <w:bidi w:val="0"/>
+              <w:jc w:val="left"/>
+              <w:rPr>
+                <w:b w:val="false"/>
+                <w:b w:val="false"/>
+                <w:bCs w:val="false"/>
+                <w:i w:val="false"/>
+                <w:i w:val="false"/>
+                <w:iCs w:val="false"/>
+                <w:sz w:val="24"/>
+                <w:szCs w:val="24"/>
+                <w:lang w:val="uk-UA"/>
+              </w:rPr>
+            </w:pPr>
+            <w:r>
+              <w:rPr>
+                <w:b w:val="false"/>
+                <w:bCs w:val="false"/>
+                <w:i w:val="false"/>
+                <w:iCs w:val="false"/>
+                <w:sz w:val="24"/>
                 <w:szCs w:val="24"/>
                 <w:lang w:val="uk-UA"/>
               </w:rPr>
@@ -300,22 +332,24 @@
         </w:trPr>
         <w:tc>
           <w:tcPr>
-            <w:tcW w:w="3915" w:type="dxa"/>
-            <w:tcBorders>
-              <w:left w:val="single" w:sz="4" w:space="0" w:color="000000"/>
-              <w:bottom w:val="single" w:sz="4" w:space="0" w:color="000000"/>
-            </w:tcBorders>
-          </w:tcPr>
-          <w:p>
-            <w:pPr>
-              <w:pStyle w:val="Normal"/>
-              <w:bidi w:val="0"/>
-              <w:jc w:val="left"/>
-              <w:rPr>
-                <w:rFonts w:ascii="Linux Libertine G" w:hAnsi="Linux Libertine G"/>
-                <w:b/>
-                <w:b/>
-                <w:bCs/>
+            <w:tcW w:w="3914" w:type="dxa"/>
+            <w:tcBorders>
+              <w:left w:val="single" w:sz="4" w:space="0" w:color="000000"/>
+              <w:bottom w:val="single" w:sz="4" w:space="0" w:color="000000"/>
+            </w:tcBorders>
+          </w:tcPr>
+          <w:p>
+            <w:pPr>
+              <w:pStyle w:val="Normal"/>
+              <w:widowControl w:val="false"/>
+              <w:bidi w:val="0"/>
+              <w:jc w:val="left"/>
+              <w:rPr>
+                <w:rFonts w:ascii="Linux Libertine G" w:hAnsi="Linux Libertine G"/>
+                <w:b/>
+                <w:b/>
+                <w:bCs/>
+                <w:i w:val="false"/>
                 <w:i w:val="false"/>
                 <w:iCs w:val="false"/>
                 <w:color w:val="158466"/>
@@ -360,22 +394,28 @@
           <w:p>
             <w:pPr>
               <w:pStyle w:val="Normal"/>
-              <w:bidi w:val="0"/>
-              <w:jc w:val="left"/>
-              <w:rPr>
-                <w:b w:val="false"/>
-                <w:bCs w:val="false"/>
-                <w:i w:val="false"/>
-                <w:iCs w:val="false"/>
-                <w:sz w:val="24"/>
-                <w:szCs w:val="24"/>
-                <w:lang w:val="uk-UA"/>
-              </w:rPr>
-            </w:pPr>
-            <w:r>
-              <w:rPr>
-                <w:bCs w:val="false"/>
-                <w:iCs w:val="false"/>
+              <w:widowControl w:val="false"/>
+              <w:bidi w:val="0"/>
+              <w:jc w:val="left"/>
+              <w:rPr>
+                <w:b w:val="false"/>
+                <w:b w:val="false"/>
+                <w:bCs w:val="false"/>
+                <w:i w:val="false"/>
+                <w:i w:val="false"/>
+                <w:iCs w:val="false"/>
+                <w:sz w:val="24"/>
+                <w:szCs w:val="24"/>
+                <w:lang w:val="uk-UA"/>
+              </w:rPr>
+            </w:pPr>
+            <w:r>
+              <w:rPr>
+                <w:b w:val="false"/>
+                <w:bCs w:val="false"/>
+                <w:i w:val="false"/>
+                <w:iCs w:val="false"/>
+                <w:sz w:val="24"/>
                 <w:szCs w:val="24"/>
                 <w:lang w:val="uk-UA"/>
               </w:rPr>
@@ -389,22 +429,24 @@
         </w:trPr>
         <w:tc>
           <w:tcPr>
-            <w:tcW w:w="3915" w:type="dxa"/>
-            <w:tcBorders>
-              <w:left w:val="single" w:sz="4" w:space="0" w:color="000000"/>
-              <w:bottom w:val="single" w:sz="4" w:space="0" w:color="000000"/>
-            </w:tcBorders>
-          </w:tcPr>
-          <w:p>
-            <w:pPr>
-              <w:pStyle w:val="Normal"/>
-              <w:bidi w:val="0"/>
-              <w:jc w:val="left"/>
-              <w:rPr>
-                <w:rFonts w:ascii="Linux Libertine G" w:hAnsi="Linux Libertine G"/>
-                <w:b/>
-                <w:b/>
-                <w:bCs/>
+            <w:tcW w:w="3914" w:type="dxa"/>
+            <w:tcBorders>
+              <w:left w:val="single" w:sz="4" w:space="0" w:color="000000"/>
+              <w:bottom w:val="single" w:sz="4" w:space="0" w:color="000000"/>
+            </w:tcBorders>
+          </w:tcPr>
+          <w:p>
+            <w:pPr>
+              <w:pStyle w:val="Normal"/>
+              <w:widowControl w:val="false"/>
+              <w:bidi w:val="0"/>
+              <w:jc w:val="left"/>
+              <w:rPr>
+                <w:rFonts w:ascii="Linux Libertine G" w:hAnsi="Linux Libertine G"/>
+                <w:b/>
+                <w:b/>
+                <w:bCs/>
+                <w:i w:val="false"/>
                 <w:i w:val="false"/>
                 <w:iCs w:val="false"/>
                 <w:color w:val="158466"/>
@@ -449,22 +491,28 @@
           <w:p>
             <w:pPr>
               <w:pStyle w:val="Normal"/>
-              <w:bidi w:val="0"/>
-              <w:jc w:val="left"/>
-              <w:rPr>
-                <w:b w:val="false"/>
-                <w:bCs w:val="false"/>
-                <w:i w:val="false"/>
-                <w:iCs w:val="false"/>
-                <w:sz w:val="24"/>
-                <w:szCs w:val="24"/>
-                <w:lang w:val="uk-UA"/>
-              </w:rPr>
-            </w:pPr>
-            <w:r>
-              <w:rPr>
-                <w:bCs w:val="false"/>
-                <w:iCs w:val="false"/>
+              <w:widowControl w:val="false"/>
+              <w:bidi w:val="0"/>
+              <w:jc w:val="left"/>
+              <w:rPr>
+                <w:b w:val="false"/>
+                <w:b w:val="false"/>
+                <w:bCs w:val="false"/>
+                <w:i w:val="false"/>
+                <w:i w:val="false"/>
+                <w:iCs w:val="false"/>
+                <w:sz w:val="24"/>
+                <w:szCs w:val="24"/>
+                <w:lang w:val="uk-UA"/>
+              </w:rPr>
+            </w:pPr>
+            <w:r>
+              <w:rPr>
+                <w:b w:val="false"/>
+                <w:bCs w:val="false"/>
+                <w:i w:val="false"/>
+                <w:iCs w:val="false"/>
+                <w:sz w:val="24"/>
                 <w:szCs w:val="24"/>
                 <w:lang w:val="uk-UA"/>
               </w:rPr>
@@ -478,22 +526,24 @@
         </w:trPr>
         <w:tc>
           <w:tcPr>
-            <w:tcW w:w="3915" w:type="dxa"/>
-            <w:tcBorders>
-              <w:left w:val="single" w:sz="4" w:space="0" w:color="000000"/>
-              <w:bottom w:val="single" w:sz="4" w:space="0" w:color="000000"/>
-            </w:tcBorders>
-          </w:tcPr>
-          <w:p>
-            <w:pPr>
-              <w:pStyle w:val="Normal"/>
-              <w:bidi w:val="0"/>
-              <w:jc w:val="left"/>
-              <w:rPr>
-                <w:rFonts w:ascii="Linux Libertine G" w:hAnsi="Linux Libertine G"/>
-                <w:b/>
-                <w:b/>
-                <w:bCs/>
+            <w:tcW w:w="3914" w:type="dxa"/>
+            <w:tcBorders>
+              <w:left w:val="single" w:sz="4" w:space="0" w:color="000000"/>
+              <w:bottom w:val="single" w:sz="4" w:space="0" w:color="000000"/>
+            </w:tcBorders>
+          </w:tcPr>
+          <w:p>
+            <w:pPr>
+              <w:pStyle w:val="Normal"/>
+              <w:widowControl w:val="false"/>
+              <w:bidi w:val="0"/>
+              <w:jc w:val="left"/>
+              <w:rPr>
+                <w:rFonts w:ascii="Linux Libertine G" w:hAnsi="Linux Libertine G"/>
+                <w:b/>
+                <w:b/>
+                <w:bCs/>
+                <w:i w:val="false"/>
                 <w:i w:val="false"/>
                 <w:iCs w:val="false"/>
                 <w:color w:val="158466"/>
@@ -538,22 +588,28 @@
           <w:p>
             <w:pPr>
               <w:pStyle w:val="Normal"/>
-              <w:bidi w:val="0"/>
-              <w:jc w:val="left"/>
-              <w:rPr>
-                <w:b w:val="false"/>
-                <w:bCs w:val="false"/>
-                <w:i w:val="false"/>
-                <w:iCs w:val="false"/>
-                <w:sz w:val="24"/>
-                <w:szCs w:val="24"/>
-                <w:lang w:val="uk-UA"/>
-              </w:rPr>
-            </w:pPr>
-            <w:r>
-              <w:rPr>
-                <w:bCs w:val="false"/>
-                <w:iCs w:val="false"/>
+              <w:widowControl w:val="false"/>
+              <w:bidi w:val="0"/>
+              <w:jc w:val="left"/>
+              <w:rPr>
+                <w:b w:val="false"/>
+                <w:b w:val="false"/>
+                <w:bCs w:val="false"/>
+                <w:i w:val="false"/>
+                <w:i w:val="false"/>
+                <w:iCs w:val="false"/>
+                <w:sz w:val="24"/>
+                <w:szCs w:val="24"/>
+                <w:lang w:val="uk-UA"/>
+              </w:rPr>
+            </w:pPr>
+            <w:r>
+              <w:rPr>
+                <w:b w:val="false"/>
+                <w:bCs w:val="false"/>
+                <w:i w:val="false"/>
+                <w:iCs w:val="false"/>
+                <w:sz w:val="24"/>
                 <w:szCs w:val="24"/>
                 <w:lang w:val="uk-UA"/>
               </w:rPr>
@@ -567,22 +623,24 @@
         </w:trPr>
         <w:tc>
           <w:tcPr>
-            <w:tcW w:w="3915" w:type="dxa"/>
-            <w:tcBorders>
-              <w:left w:val="single" w:sz="4" w:space="0" w:color="000000"/>
-              <w:bottom w:val="single" w:sz="4" w:space="0" w:color="000000"/>
-            </w:tcBorders>
-          </w:tcPr>
-          <w:p>
-            <w:pPr>
-              <w:pStyle w:val="Normal"/>
-              <w:bidi w:val="0"/>
-              <w:jc w:val="left"/>
-              <w:rPr>
-                <w:rFonts w:ascii="Linux Libertine G" w:hAnsi="Linux Libertine G"/>
-                <w:b/>
-                <w:b/>
-                <w:bCs/>
+            <w:tcW w:w="3914" w:type="dxa"/>
+            <w:tcBorders>
+              <w:left w:val="single" w:sz="4" w:space="0" w:color="000000"/>
+              <w:bottom w:val="single" w:sz="4" w:space="0" w:color="000000"/>
+            </w:tcBorders>
+          </w:tcPr>
+          <w:p>
+            <w:pPr>
+              <w:pStyle w:val="Normal"/>
+              <w:widowControl w:val="false"/>
+              <w:bidi w:val="0"/>
+              <w:jc w:val="left"/>
+              <w:rPr>
+                <w:rFonts w:ascii="Linux Libertine G" w:hAnsi="Linux Libertine G"/>
+                <w:b/>
+                <w:b/>
+                <w:bCs/>
+                <w:i w:val="false"/>
                 <w:i w:val="false"/>
                 <w:iCs w:val="false"/>
                 <w:color w:val="158466"/>
@@ -627,22 +685,28 @@
           <w:p>
             <w:pPr>
               <w:pStyle w:val="Normal"/>
-              <w:bidi w:val="0"/>
-              <w:jc w:val="left"/>
-              <w:rPr>
-                <w:b w:val="false"/>
-                <w:bCs w:val="false"/>
-                <w:i w:val="false"/>
-                <w:iCs w:val="false"/>
-                <w:sz w:val="24"/>
-                <w:szCs w:val="24"/>
-                <w:lang w:val="uk-UA"/>
-              </w:rPr>
-            </w:pPr>
-            <w:r>
-              <w:rPr>
-                <w:bCs w:val="false"/>
-                <w:iCs w:val="false"/>
+              <w:widowControl w:val="false"/>
+              <w:bidi w:val="0"/>
+              <w:jc w:val="left"/>
+              <w:rPr>
+                <w:b w:val="false"/>
+                <w:b w:val="false"/>
+                <w:bCs w:val="false"/>
+                <w:i w:val="false"/>
+                <w:i w:val="false"/>
+                <w:iCs w:val="false"/>
+                <w:sz w:val="24"/>
+                <w:szCs w:val="24"/>
+                <w:lang w:val="uk-UA"/>
+              </w:rPr>
+            </w:pPr>
+            <w:r>
+              <w:rPr>
+                <w:b w:val="false"/>
+                <w:bCs w:val="false"/>
+                <w:i w:val="false"/>
+                <w:iCs w:val="false"/>
+                <w:sz w:val="24"/>
                 <w:szCs w:val="24"/>
                 <w:lang w:val="uk-UA"/>
               </w:rPr>
@@ -656,22 +720,24 @@
         </w:trPr>
         <w:tc>
           <w:tcPr>
-            <w:tcW w:w="3915" w:type="dxa"/>
-            <w:tcBorders>
-              <w:left w:val="single" w:sz="4" w:space="0" w:color="000000"/>
-              <w:bottom w:val="single" w:sz="4" w:space="0" w:color="000000"/>
-            </w:tcBorders>
-          </w:tcPr>
-          <w:p>
-            <w:pPr>
-              <w:pStyle w:val="Normal"/>
-              <w:bidi w:val="0"/>
-              <w:jc w:val="left"/>
-              <w:rPr>
-                <w:rFonts w:ascii="Linux Libertine G" w:hAnsi="Linux Libertine G"/>
-                <w:b/>
-                <w:b/>
-                <w:bCs/>
+            <w:tcW w:w="3914" w:type="dxa"/>
+            <w:tcBorders>
+              <w:left w:val="single" w:sz="4" w:space="0" w:color="000000"/>
+              <w:bottom w:val="single" w:sz="4" w:space="0" w:color="000000"/>
+            </w:tcBorders>
+          </w:tcPr>
+          <w:p>
+            <w:pPr>
+              <w:pStyle w:val="Normal"/>
+              <w:widowControl w:val="false"/>
+              <w:bidi w:val="0"/>
+              <w:jc w:val="left"/>
+              <w:rPr>
+                <w:rFonts w:ascii="Linux Libertine G" w:hAnsi="Linux Libertine G"/>
+                <w:b/>
+                <w:b/>
+                <w:bCs/>
+                <w:i w:val="false"/>
                 <w:i w:val="false"/>
                 <w:iCs w:val="false"/>
                 <w:color w:val="158466"/>
@@ -716,22 +782,28 @@
           <w:p>
             <w:pPr>
               <w:pStyle w:val="Normal"/>
-              <w:bidi w:val="0"/>
-              <w:jc w:val="left"/>
-              <w:rPr>
-                <w:b w:val="false"/>
-                <w:bCs w:val="false"/>
-                <w:i w:val="false"/>
-                <w:iCs w:val="false"/>
-                <w:sz w:val="24"/>
-                <w:szCs w:val="24"/>
-                <w:lang w:val="uk-UA"/>
-              </w:rPr>
-            </w:pPr>
-            <w:r>
-              <w:rPr>
-                <w:bCs w:val="false"/>
-                <w:iCs w:val="false"/>
+              <w:widowControl w:val="false"/>
+              <w:bidi w:val="0"/>
+              <w:jc w:val="left"/>
+              <w:rPr>
+                <w:b w:val="false"/>
+                <w:b w:val="false"/>
+                <w:bCs w:val="false"/>
+                <w:i w:val="false"/>
+                <w:i w:val="false"/>
+                <w:iCs w:val="false"/>
+                <w:sz w:val="24"/>
+                <w:szCs w:val="24"/>
+                <w:lang w:val="uk-UA"/>
+              </w:rPr>
+            </w:pPr>
+            <w:r>
+              <w:rPr>
+                <w:b w:val="false"/>
+                <w:bCs w:val="false"/>
+                <w:i w:val="false"/>
+                <w:iCs w:val="false"/>
+                <w:sz w:val="24"/>
                 <w:szCs w:val="24"/>
                 <w:lang w:val="uk-UA"/>
               </w:rPr>
@@ -745,22 +817,24 @@
         </w:trPr>
         <w:tc>
           <w:tcPr>
-            <w:tcW w:w="3915" w:type="dxa"/>
-            <w:tcBorders>
-              <w:left w:val="single" w:sz="4" w:space="0" w:color="000000"/>
-              <w:bottom w:val="single" w:sz="4" w:space="0" w:color="000000"/>
-            </w:tcBorders>
-          </w:tcPr>
-          <w:p>
-            <w:pPr>
-              <w:pStyle w:val="Normal"/>
-              <w:bidi w:val="0"/>
-              <w:jc w:val="left"/>
-              <w:rPr>
-                <w:rFonts w:ascii="Linux Libertine G" w:hAnsi="Linux Libertine G"/>
-                <w:b/>
-                <w:b/>
-                <w:bCs/>
+            <w:tcW w:w="3914" w:type="dxa"/>
+            <w:tcBorders>
+              <w:left w:val="single" w:sz="4" w:space="0" w:color="000000"/>
+              <w:bottom w:val="single" w:sz="4" w:space="0" w:color="000000"/>
+            </w:tcBorders>
+          </w:tcPr>
+          <w:p>
+            <w:pPr>
+              <w:pStyle w:val="Normal"/>
+              <w:widowControl w:val="false"/>
+              <w:bidi w:val="0"/>
+              <w:jc w:val="left"/>
+              <w:rPr>
+                <w:rFonts w:ascii="Linux Libertine G" w:hAnsi="Linux Libertine G"/>
+                <w:b/>
+                <w:b/>
+                <w:bCs/>
+                <w:i w:val="false"/>
                 <w:i w:val="false"/>
                 <w:iCs w:val="false"/>
                 <w:color w:val="158466"/>
@@ -789,18 +863,7 @@
                 <w:color w:val="158466"/>
                 <w:szCs w:val="24"/>
               </w:rPr>
-              <w:t>М</w:t>
-            </w:r>
-            <w:r>
-              <w:rPr>
-                <w:rFonts w:ascii="Linux Libertine G" w:hAnsi="Linux Libertine G"/>
-                <w:b/>
-                <w:bCs/>
-                <w:iCs w:val="false"/>
-                <w:color w:val="158466"/>
-                <w:szCs w:val="24"/>
-              </w:rPr>
-              <w:t>одель авто</w:t>
+              <w:t>Модель авто</w:t>
             </w:r>
           </w:p>
         </w:tc>
@@ -816,22 +879,28 @@
           <w:p>
             <w:pPr>
               <w:pStyle w:val="Normal"/>
-              <w:bidi w:val="0"/>
-              <w:jc w:val="left"/>
-              <w:rPr>
-                <w:b w:val="false"/>
-                <w:bCs w:val="false"/>
-                <w:i w:val="false"/>
-                <w:iCs w:val="false"/>
-                <w:sz w:val="24"/>
-                <w:szCs w:val="24"/>
-                <w:lang w:val="uk-UA"/>
-              </w:rPr>
-            </w:pPr>
-            <w:r>
-              <w:rPr>
-                <w:bCs w:val="false"/>
-                <w:iCs w:val="false"/>
+              <w:widowControl w:val="false"/>
+              <w:bidi w:val="0"/>
+              <w:jc w:val="left"/>
+              <w:rPr>
+                <w:b w:val="false"/>
+                <w:b w:val="false"/>
+                <w:bCs w:val="false"/>
+                <w:i w:val="false"/>
+                <w:i w:val="false"/>
+                <w:iCs w:val="false"/>
+                <w:sz w:val="24"/>
+                <w:szCs w:val="24"/>
+                <w:lang w:val="uk-UA"/>
+              </w:rPr>
+            </w:pPr>
+            <w:r>
+              <w:rPr>
+                <w:b w:val="false"/>
+                <w:bCs w:val="false"/>
+                <w:i w:val="false"/>
+                <w:iCs w:val="false"/>
+                <w:sz w:val="24"/>
                 <w:szCs w:val="24"/>
                 <w:lang w:val="uk-UA"/>
               </w:rPr>
@@ -845,22 +914,24 @@
         </w:trPr>
         <w:tc>
           <w:tcPr>
-            <w:tcW w:w="3915" w:type="dxa"/>
-            <w:tcBorders>
-              <w:left w:val="single" w:sz="4" w:space="0" w:color="000000"/>
-              <w:bottom w:val="single" w:sz="4" w:space="0" w:color="000000"/>
-            </w:tcBorders>
-          </w:tcPr>
-          <w:p>
-            <w:pPr>
-              <w:pStyle w:val="Normal"/>
-              <w:bidi w:val="0"/>
-              <w:jc w:val="left"/>
-              <w:rPr>
-                <w:rFonts w:ascii="Linux Libertine G" w:hAnsi="Linux Libertine G"/>
-                <w:b/>
-                <w:b/>
-                <w:bCs/>
+            <w:tcW w:w="3914" w:type="dxa"/>
+            <w:tcBorders>
+              <w:left w:val="single" w:sz="4" w:space="0" w:color="000000"/>
+              <w:bottom w:val="single" w:sz="4" w:space="0" w:color="000000"/>
+            </w:tcBorders>
+          </w:tcPr>
+          <w:p>
+            <w:pPr>
+              <w:pStyle w:val="Normal"/>
+              <w:widowControl w:val="false"/>
+              <w:bidi w:val="0"/>
+              <w:jc w:val="left"/>
+              <w:rPr>
+                <w:rFonts w:ascii="Linux Libertine G" w:hAnsi="Linux Libertine G"/>
+                <w:b/>
+                <w:b/>
+                <w:bCs/>
+                <w:i w:val="false"/>
                 <w:i w:val="false"/>
                 <w:iCs w:val="false"/>
                 <w:color w:val="158466"/>
@@ -905,22 +976,28 @@
           <w:p>
             <w:pPr>
               <w:pStyle w:val="Normal"/>
-              <w:bidi w:val="0"/>
-              <w:jc w:val="left"/>
-              <w:rPr>
-                <w:b w:val="false"/>
-                <w:bCs w:val="false"/>
-                <w:i w:val="false"/>
-                <w:iCs w:val="false"/>
-                <w:sz w:val="24"/>
-                <w:szCs w:val="24"/>
-                <w:lang w:val="uk-UA"/>
-              </w:rPr>
-            </w:pPr>
-            <w:r>
-              <w:rPr>
-                <w:bCs w:val="false"/>
-                <w:iCs w:val="false"/>
+              <w:widowControl w:val="false"/>
+              <w:bidi w:val="0"/>
+              <w:jc w:val="left"/>
+              <w:rPr>
+                <w:b w:val="false"/>
+                <w:b w:val="false"/>
+                <w:bCs w:val="false"/>
+                <w:i w:val="false"/>
+                <w:i w:val="false"/>
+                <w:iCs w:val="false"/>
+                <w:sz w:val="24"/>
+                <w:szCs w:val="24"/>
+                <w:lang w:val="uk-UA"/>
+              </w:rPr>
+            </w:pPr>
+            <w:r>
+              <w:rPr>
+                <w:b w:val="false"/>
+                <w:bCs w:val="false"/>
+                <w:i w:val="false"/>
+                <w:iCs w:val="false"/>
+                <w:sz w:val="24"/>
                 <w:szCs w:val="24"/>
                 <w:lang w:val="uk-UA"/>
               </w:rPr>
@@ -934,22 +1011,24 @@
         </w:trPr>
         <w:tc>
           <w:tcPr>
-            <w:tcW w:w="3915" w:type="dxa"/>
-            <w:tcBorders>
-              <w:left w:val="single" w:sz="4" w:space="0" w:color="000000"/>
-              <w:bottom w:val="single" w:sz="4" w:space="0" w:color="000000"/>
-            </w:tcBorders>
-          </w:tcPr>
-          <w:p>
-            <w:pPr>
-              <w:pStyle w:val="Normal"/>
-              <w:bidi w:val="0"/>
-              <w:jc w:val="left"/>
-              <w:rPr>
-                <w:rFonts w:ascii="Linux Libertine G" w:hAnsi="Linux Libertine G"/>
-                <w:b/>
-                <w:b/>
-                <w:bCs/>
+            <w:tcW w:w="3914" w:type="dxa"/>
+            <w:tcBorders>
+              <w:left w:val="single" w:sz="4" w:space="0" w:color="000000"/>
+              <w:bottom w:val="single" w:sz="4" w:space="0" w:color="000000"/>
+            </w:tcBorders>
+          </w:tcPr>
+          <w:p>
+            <w:pPr>
+              <w:pStyle w:val="Normal"/>
+              <w:widowControl w:val="false"/>
+              <w:bidi w:val="0"/>
+              <w:jc w:val="left"/>
+              <w:rPr>
+                <w:rFonts w:ascii="Linux Libertine G" w:hAnsi="Linux Libertine G"/>
+                <w:b/>
+                <w:b/>
+                <w:bCs/>
+                <w:i w:val="false"/>
                 <w:i w:val="false"/>
                 <w:iCs w:val="false"/>
                 <w:color w:val="158466"/>
@@ -994,22 +1073,28 @@
           <w:p>
             <w:pPr>
               <w:pStyle w:val="Normal"/>
-              <w:bidi w:val="0"/>
-              <w:jc w:val="left"/>
-              <w:rPr>
-                <w:b w:val="false"/>
-                <w:bCs w:val="false"/>
-                <w:i w:val="false"/>
-                <w:iCs w:val="false"/>
-                <w:sz w:val="24"/>
-                <w:szCs w:val="24"/>
-                <w:lang w:val="uk-UA"/>
-              </w:rPr>
-            </w:pPr>
-            <w:r>
-              <w:rPr>
-                <w:bCs w:val="false"/>
-                <w:iCs w:val="false"/>
+              <w:widowControl w:val="false"/>
+              <w:bidi w:val="0"/>
+              <w:jc w:val="left"/>
+              <w:rPr>
+                <w:b w:val="false"/>
+                <w:b w:val="false"/>
+                <w:bCs w:val="false"/>
+                <w:i w:val="false"/>
+                <w:i w:val="false"/>
+                <w:iCs w:val="false"/>
+                <w:sz w:val="24"/>
+                <w:szCs w:val="24"/>
+                <w:lang w:val="uk-UA"/>
+              </w:rPr>
+            </w:pPr>
+            <w:r>
+              <w:rPr>
+                <w:b w:val="false"/>
+                <w:bCs w:val="false"/>
+                <w:i w:val="false"/>
+                <w:iCs w:val="false"/>
+                <w:sz w:val="24"/>
                 <w:szCs w:val="24"/>
                 <w:lang w:val="uk-UA"/>
               </w:rPr>
@@ -1023,22 +1108,24 @@
         </w:trPr>
         <w:tc>
           <w:tcPr>
-            <w:tcW w:w="3915" w:type="dxa"/>
-            <w:tcBorders>
-              <w:left w:val="single" w:sz="4" w:space="0" w:color="000000"/>
-              <w:bottom w:val="single" w:sz="4" w:space="0" w:color="000000"/>
-            </w:tcBorders>
-          </w:tcPr>
-          <w:p>
-            <w:pPr>
-              <w:pStyle w:val="Normal"/>
-              <w:bidi w:val="0"/>
-              <w:jc w:val="left"/>
-              <w:rPr>
-                <w:rFonts w:ascii="Linux Libertine G" w:hAnsi="Linux Libertine G"/>
-                <w:b/>
-                <w:b/>
-                <w:bCs/>
+            <w:tcW w:w="3914" w:type="dxa"/>
+            <w:tcBorders>
+              <w:left w:val="single" w:sz="4" w:space="0" w:color="000000"/>
+              <w:bottom w:val="single" w:sz="4" w:space="0" w:color="000000"/>
+            </w:tcBorders>
+          </w:tcPr>
+          <w:p>
+            <w:pPr>
+              <w:pStyle w:val="Normal"/>
+              <w:widowControl w:val="false"/>
+              <w:bidi w:val="0"/>
+              <w:jc w:val="left"/>
+              <w:rPr>
+                <w:rFonts w:ascii="Linux Libertine G" w:hAnsi="Linux Libertine G"/>
+                <w:b/>
+                <w:b/>
+                <w:bCs/>
+                <w:i w:val="false"/>
                 <w:i w:val="false"/>
                 <w:iCs w:val="false"/>
                 <w:color w:val="158466"/>
@@ -1083,22 +1170,28 @@
           <w:p>
             <w:pPr>
               <w:pStyle w:val="Normal"/>
-              <w:bidi w:val="0"/>
-              <w:jc w:val="left"/>
-              <w:rPr>
-                <w:b w:val="false"/>
-                <w:bCs w:val="false"/>
-                <w:i w:val="false"/>
-                <w:iCs w:val="false"/>
-                <w:sz w:val="24"/>
-                <w:szCs w:val="24"/>
-                <w:lang w:val="uk-UA"/>
-              </w:rPr>
-            </w:pPr>
-            <w:r>
-              <w:rPr>
-                <w:bCs w:val="false"/>
-                <w:iCs w:val="false"/>
+              <w:widowControl w:val="false"/>
+              <w:bidi w:val="0"/>
+              <w:jc w:val="left"/>
+              <w:rPr>
+                <w:b w:val="false"/>
+                <w:b w:val="false"/>
+                <w:bCs w:val="false"/>
+                <w:i w:val="false"/>
+                <w:i w:val="false"/>
+                <w:iCs w:val="false"/>
+                <w:sz w:val="24"/>
+                <w:szCs w:val="24"/>
+                <w:lang w:val="uk-UA"/>
+              </w:rPr>
+            </w:pPr>
+            <w:r>
+              <w:rPr>
+                <w:b w:val="false"/>
+                <w:bCs w:val="false"/>
+                <w:i w:val="false"/>
+                <w:iCs w:val="false"/>
+                <w:sz w:val="24"/>
                 <w:szCs w:val="24"/>
                 <w:lang w:val="uk-UA"/>
               </w:rPr>
@@ -1112,22 +1205,24 @@
         </w:trPr>
         <w:tc>
           <w:tcPr>
-            <w:tcW w:w="3915" w:type="dxa"/>
-            <w:tcBorders>
-              <w:left w:val="single" w:sz="4" w:space="0" w:color="000000"/>
-              <w:bottom w:val="single" w:sz="4" w:space="0" w:color="000000"/>
-            </w:tcBorders>
-          </w:tcPr>
-          <w:p>
-            <w:pPr>
-              <w:pStyle w:val="Normal"/>
-              <w:bidi w:val="0"/>
-              <w:jc w:val="left"/>
-              <w:rPr>
-                <w:rFonts w:ascii="Linux Libertine G" w:hAnsi="Linux Libertine G"/>
-                <w:b/>
-                <w:b/>
-                <w:bCs/>
+            <w:tcW w:w="3914" w:type="dxa"/>
+            <w:tcBorders>
+              <w:left w:val="single" w:sz="4" w:space="0" w:color="000000"/>
+              <w:bottom w:val="single" w:sz="4" w:space="0" w:color="000000"/>
+            </w:tcBorders>
+          </w:tcPr>
+          <w:p>
+            <w:pPr>
+              <w:pStyle w:val="Normal"/>
+              <w:widowControl w:val="false"/>
+              <w:bidi w:val="0"/>
+              <w:jc w:val="left"/>
+              <w:rPr>
+                <w:rFonts w:ascii="Linux Libertine G" w:hAnsi="Linux Libertine G"/>
+                <w:b/>
+                <w:b/>
+                <w:bCs/>
+                <w:i w:val="false"/>
                 <w:i w:val="false"/>
                 <w:iCs w:val="false"/>
                 <w:color w:val="158466"/>
@@ -1172,22 +1267,28 @@
           <w:p>
             <w:pPr>
               <w:pStyle w:val="Normal"/>
-              <w:bidi w:val="0"/>
-              <w:jc w:val="left"/>
-              <w:rPr>
-                <w:b w:val="false"/>
-                <w:bCs w:val="false"/>
-                <w:i w:val="false"/>
-                <w:iCs w:val="false"/>
-                <w:sz w:val="24"/>
-                <w:szCs w:val="24"/>
-                <w:lang w:val="uk-UA"/>
-              </w:rPr>
-            </w:pPr>
-            <w:r>
-              <w:rPr>
-                <w:bCs w:val="false"/>
-                <w:iCs w:val="false"/>
+              <w:widowControl w:val="false"/>
+              <w:bidi w:val="0"/>
+              <w:jc w:val="left"/>
+              <w:rPr>
+                <w:b w:val="false"/>
+                <w:b w:val="false"/>
+                <w:bCs w:val="false"/>
+                <w:i w:val="false"/>
+                <w:i w:val="false"/>
+                <w:iCs w:val="false"/>
+                <w:sz w:val="24"/>
+                <w:szCs w:val="24"/>
+                <w:lang w:val="uk-UA"/>
+              </w:rPr>
+            </w:pPr>
+            <w:r>
+              <w:rPr>
+                <w:b w:val="false"/>
+                <w:bCs w:val="false"/>
+                <w:i w:val="false"/>
+                <w:iCs w:val="false"/>
+                <w:sz w:val="24"/>
                 <w:szCs w:val="24"/>
                 <w:lang w:val="uk-UA"/>
               </w:rPr>
@@ -1201,22 +1302,24 @@
         </w:trPr>
         <w:tc>
           <w:tcPr>
-            <w:tcW w:w="3915" w:type="dxa"/>
-            <w:tcBorders>
-              <w:left w:val="single" w:sz="4" w:space="0" w:color="000000"/>
-              <w:bottom w:val="single" w:sz="4" w:space="0" w:color="000000"/>
-            </w:tcBorders>
-          </w:tcPr>
-          <w:p>
-            <w:pPr>
-              <w:pStyle w:val="Normal"/>
-              <w:bidi w:val="0"/>
-              <w:jc w:val="left"/>
-              <w:rPr>
-                <w:rFonts w:ascii="Linux Libertine G" w:hAnsi="Linux Libertine G"/>
-                <w:b/>
-                <w:b/>
-                <w:bCs/>
+            <w:tcW w:w="3914" w:type="dxa"/>
+            <w:tcBorders>
+              <w:left w:val="single" w:sz="4" w:space="0" w:color="000000"/>
+              <w:bottom w:val="single" w:sz="4" w:space="0" w:color="000000"/>
+            </w:tcBorders>
+          </w:tcPr>
+          <w:p>
+            <w:pPr>
+              <w:pStyle w:val="Normal"/>
+              <w:widowControl w:val="false"/>
+              <w:bidi w:val="0"/>
+              <w:jc w:val="left"/>
+              <w:rPr>
+                <w:rFonts w:ascii="Linux Libertine G" w:hAnsi="Linux Libertine G"/>
+                <w:b/>
+                <w:b/>
+                <w:bCs/>
+                <w:i w:val="false"/>
                 <w:i w:val="false"/>
                 <w:iCs w:val="false"/>
                 <w:color w:val="158466"/>
@@ -1261,22 +1364,28 @@
           <w:p>
             <w:pPr>
               <w:pStyle w:val="Normal"/>
-              <w:bidi w:val="0"/>
-              <w:jc w:val="left"/>
-              <w:rPr>
-                <w:b w:val="false"/>
-                <w:bCs w:val="false"/>
-                <w:i w:val="false"/>
-                <w:iCs w:val="false"/>
-                <w:sz w:val="24"/>
-                <w:szCs w:val="24"/>
-                <w:lang w:val="uk-UA"/>
-              </w:rPr>
-            </w:pPr>
-            <w:r>
-              <w:rPr>
-                <w:bCs w:val="false"/>
-                <w:iCs w:val="false"/>
+              <w:widowControl w:val="false"/>
+              <w:bidi w:val="0"/>
+              <w:jc w:val="left"/>
+              <w:rPr>
+                <w:b w:val="false"/>
+                <w:b w:val="false"/>
+                <w:bCs w:val="false"/>
+                <w:i w:val="false"/>
+                <w:i w:val="false"/>
+                <w:iCs w:val="false"/>
+                <w:sz w:val="24"/>
+                <w:szCs w:val="24"/>
+                <w:lang w:val="uk-UA"/>
+              </w:rPr>
+            </w:pPr>
+            <w:r>
+              <w:rPr>
+                <w:b w:val="false"/>
+                <w:bCs w:val="false"/>
+                <w:i w:val="false"/>
+                <w:iCs w:val="false"/>
+                <w:sz w:val="24"/>
                 <w:szCs w:val="24"/>
                 <w:lang w:val="uk-UA"/>
               </w:rPr>
@@ -1290,22 +1399,24 @@
         </w:trPr>
         <w:tc>
           <w:tcPr>
-            <w:tcW w:w="3915" w:type="dxa"/>
-            <w:tcBorders>
-              <w:left w:val="single" w:sz="4" w:space="0" w:color="000000"/>
-              <w:bottom w:val="single" w:sz="4" w:space="0" w:color="000000"/>
-            </w:tcBorders>
-          </w:tcPr>
-          <w:p>
-            <w:pPr>
-              <w:pStyle w:val="Normal"/>
-              <w:bidi w:val="0"/>
-              <w:jc w:val="left"/>
-              <w:rPr>
-                <w:rFonts w:ascii="Linux Libertine G" w:hAnsi="Linux Libertine G"/>
-                <w:b/>
-                <w:b/>
-                <w:bCs/>
+            <w:tcW w:w="3914" w:type="dxa"/>
+            <w:tcBorders>
+              <w:left w:val="single" w:sz="4" w:space="0" w:color="000000"/>
+              <w:bottom w:val="single" w:sz="4" w:space="0" w:color="000000"/>
+            </w:tcBorders>
+          </w:tcPr>
+          <w:p>
+            <w:pPr>
+              <w:pStyle w:val="Normal"/>
+              <w:widowControl w:val="false"/>
+              <w:bidi w:val="0"/>
+              <w:jc w:val="left"/>
+              <w:rPr>
+                <w:rFonts w:ascii="Linux Libertine G" w:hAnsi="Linux Libertine G"/>
+                <w:b/>
+                <w:b/>
+                <w:bCs/>
+                <w:i w:val="false"/>
                 <w:i w:val="false"/>
                 <w:iCs w:val="false"/>
                 <w:color w:val="158466"/>
@@ -1350,22 +1461,28 @@
           <w:p>
             <w:pPr>
               <w:pStyle w:val="Normal"/>
-              <w:bidi w:val="0"/>
-              <w:jc w:val="left"/>
-              <w:rPr>
-                <w:b w:val="false"/>
-                <w:bCs w:val="false"/>
-                <w:i w:val="false"/>
-                <w:iCs w:val="false"/>
-                <w:sz w:val="24"/>
-                <w:szCs w:val="24"/>
-                <w:lang w:val="uk-UA"/>
-              </w:rPr>
-            </w:pPr>
-            <w:r>
-              <w:rPr>
-                <w:bCs w:val="false"/>
-                <w:iCs w:val="false"/>
+              <w:widowControl w:val="false"/>
+              <w:bidi w:val="0"/>
+              <w:jc w:val="left"/>
+              <w:rPr>
+                <w:b w:val="false"/>
+                <w:b w:val="false"/>
+                <w:bCs w:val="false"/>
+                <w:i w:val="false"/>
+                <w:i w:val="false"/>
+                <w:iCs w:val="false"/>
+                <w:sz w:val="24"/>
+                <w:szCs w:val="24"/>
+                <w:lang w:val="uk-UA"/>
+              </w:rPr>
+            </w:pPr>
+            <w:r>
+              <w:rPr>
+                <w:b w:val="false"/>
+                <w:bCs w:val="false"/>
+                <w:i w:val="false"/>
+                <w:iCs w:val="false"/>
+                <w:sz w:val="24"/>
                 <w:szCs w:val="24"/>
                 <w:lang w:val="uk-UA"/>
               </w:rPr>
@@ -1379,22 +1496,24 @@
         </w:trPr>
         <w:tc>
           <w:tcPr>
-            <w:tcW w:w="3915" w:type="dxa"/>
-            <w:tcBorders>
-              <w:left w:val="single" w:sz="4" w:space="0" w:color="000000"/>
-              <w:bottom w:val="single" w:sz="4" w:space="0" w:color="000000"/>
-            </w:tcBorders>
-          </w:tcPr>
-          <w:p>
-            <w:pPr>
-              <w:pStyle w:val="Normal"/>
-              <w:bidi w:val="0"/>
-              <w:jc w:val="left"/>
-              <w:rPr>
-                <w:rFonts w:ascii="Linux Libertine G" w:hAnsi="Linux Libertine G"/>
-                <w:b/>
-                <w:b/>
-                <w:bCs/>
+            <w:tcW w:w="3914" w:type="dxa"/>
+            <w:tcBorders>
+              <w:left w:val="single" w:sz="4" w:space="0" w:color="000000"/>
+              <w:bottom w:val="single" w:sz="4" w:space="0" w:color="000000"/>
+            </w:tcBorders>
+          </w:tcPr>
+          <w:p>
+            <w:pPr>
+              <w:pStyle w:val="Normal"/>
+              <w:widowControl w:val="false"/>
+              <w:bidi w:val="0"/>
+              <w:jc w:val="left"/>
+              <w:rPr>
+                <w:rFonts w:ascii="Linux Libertine G" w:hAnsi="Linux Libertine G"/>
+                <w:b/>
+                <w:b/>
+                <w:bCs/>
+                <w:i w:val="false"/>
                 <w:i w:val="false"/>
                 <w:iCs w:val="false"/>
                 <w:color w:val="158466"/>
@@ -1439,22 +1558,28 @@
           <w:p>
             <w:pPr>
               <w:pStyle w:val="Normal"/>
-              <w:bidi w:val="0"/>
-              <w:jc w:val="left"/>
-              <w:rPr>
-                <w:b w:val="false"/>
-                <w:bCs w:val="false"/>
-                <w:i w:val="false"/>
-                <w:iCs w:val="false"/>
-                <w:sz w:val="24"/>
-                <w:szCs w:val="24"/>
-                <w:lang w:val="uk-UA"/>
-              </w:rPr>
-            </w:pPr>
-            <w:r>
-              <w:rPr>
-                <w:bCs w:val="false"/>
-                <w:iCs w:val="false"/>
+              <w:widowControl w:val="false"/>
+              <w:bidi w:val="0"/>
+              <w:jc w:val="left"/>
+              <w:rPr>
+                <w:b w:val="false"/>
+                <w:b w:val="false"/>
+                <w:bCs w:val="false"/>
+                <w:i w:val="false"/>
+                <w:i w:val="false"/>
+                <w:iCs w:val="false"/>
+                <w:sz w:val="24"/>
+                <w:szCs w:val="24"/>
+                <w:lang w:val="uk-UA"/>
+              </w:rPr>
+            </w:pPr>
+            <w:r>
+              <w:rPr>
+                <w:b w:val="false"/>
+                <w:bCs w:val="false"/>
+                <w:i w:val="false"/>
+                <w:iCs w:val="false"/>
+                <w:sz w:val="24"/>
                 <w:szCs w:val="24"/>
                 <w:lang w:val="uk-UA"/>
               </w:rPr>
@@ -1468,22 +1593,24 @@
         </w:trPr>
         <w:tc>
           <w:tcPr>
-            <w:tcW w:w="3915" w:type="dxa"/>
-            <w:tcBorders>
-              <w:left w:val="single" w:sz="4" w:space="0" w:color="000000"/>
-              <w:bottom w:val="single" w:sz="4" w:space="0" w:color="000000"/>
-            </w:tcBorders>
-          </w:tcPr>
-          <w:p>
-            <w:pPr>
-              <w:pStyle w:val="Normal"/>
-              <w:bidi w:val="0"/>
-              <w:jc w:val="left"/>
-              <w:rPr>
-                <w:rFonts w:ascii="Linux Libertine G" w:hAnsi="Linux Libertine G"/>
-                <w:b/>
-                <w:b/>
-                <w:bCs/>
+            <w:tcW w:w="3914" w:type="dxa"/>
+            <w:tcBorders>
+              <w:left w:val="single" w:sz="4" w:space="0" w:color="000000"/>
+              <w:bottom w:val="single" w:sz="4" w:space="0" w:color="000000"/>
+            </w:tcBorders>
+          </w:tcPr>
+          <w:p>
+            <w:pPr>
+              <w:pStyle w:val="Normal"/>
+              <w:widowControl w:val="false"/>
+              <w:bidi w:val="0"/>
+              <w:jc w:val="left"/>
+              <w:rPr>
+                <w:rFonts w:ascii="Linux Libertine G" w:hAnsi="Linux Libertine G"/>
+                <w:b/>
+                <w:b/>
+                <w:bCs/>
+                <w:i w:val="false"/>
                 <w:i w:val="false"/>
                 <w:iCs w:val="false"/>
                 <w:color w:val="158466"/>
@@ -1528,22 +1655,28 @@
           <w:p>
             <w:pPr>
               <w:pStyle w:val="Normal"/>
-              <w:bidi w:val="0"/>
-              <w:jc w:val="left"/>
-              <w:rPr>
-                <w:b/>
-                <w:bCs/>
-                <w:i w:val="false"/>
-                <w:iCs w:val="false"/>
-                <w:sz w:val="24"/>
-                <w:szCs w:val="24"/>
-                <w:lang w:val="uk-UA"/>
-              </w:rPr>
-            </w:pPr>
-            <w:r>
-              <w:rPr>
-                <w:bCs/>
-                <w:iCs w:val="false"/>
+              <w:widowControl w:val="false"/>
+              <w:bidi w:val="0"/>
+              <w:jc w:val="left"/>
+              <w:rPr>
+                <w:b/>
+                <w:b/>
+                <w:bCs/>
+                <w:i w:val="false"/>
+                <w:i w:val="false"/>
+                <w:iCs w:val="false"/>
+                <w:sz w:val="24"/>
+                <w:szCs w:val="24"/>
+                <w:lang w:val="uk-UA"/>
+              </w:rPr>
+            </w:pPr>
+            <w:r>
+              <w:rPr>
+                <w:b/>
+                <w:bCs/>
+                <w:i w:val="false"/>
+                <w:iCs w:val="false"/>
+                <w:sz w:val="24"/>
                 <w:szCs w:val="24"/>
                 <w:lang w:val="uk-UA"/>
               </w:rPr>
@@ -1604,6 +1737,7 @@
       <w:pgNumType w:fmt="decimal"/>
       <w:formProt w:val="false"/>
       <w:textDirection w:val="lrTb"/>
+      <w:docGrid w:type="default" w:linePitch="100" w:charSpace="0"/>
     </w:sectPr>
   </w:body>
 </w:document>
@@ -1623,7 +1757,6 @@
     </w:rPrDefault>
     <w:pPrDefault>
       <w:pPr>
-        <w:widowControl/>
         <w:suppressAutoHyphens w:val="true"/>
       </w:pPr>
     </w:pPrDefault>
@@ -1633,7 +1766,10 @@
     <w:qFormat/>
     <w:pPr>
       <w:widowControl/>
+      <w:suppressAutoHyphens w:val="true"/>
       <w:bidi w:val="0"/>
+      <w:spacing w:before="0" w:after="0"/>
+      <w:jc w:val="left"/>
     </w:pPr>
     <w:rPr>
       <w:rFonts w:ascii="Liberation Serif" w:hAnsi="Liberation Serif" w:eastAsia="NSimSun" w:cs="Arial"/>

</xml_diff>